<commit_message>
changed the 'intro'. dunno kung intro paren ba tawag jan or nah.
</commit_message>
<xml_diff>
--- a/intro.docx
+++ b/intro.docx
@@ -7,153 +7,103 @@
         <w:pStyle w:val="ListParagraph"/>
         <w:numPr>
           <w:ilvl w:val="0"/>
-          <w:numId w:val="1"/>
+          <w:numId w:val="2"/>
         </w:numPr>
         <w:rPr>
-          <w:rFonts w:asciiTheme="majorHAnsi" w:eastAsia="Times New Roman" w:hAnsiTheme="majorHAnsi" w:cstheme="majorHAnsi"/>
+          <w:rFonts w:asciiTheme="majorHAnsi" w:hAnsiTheme="majorHAnsi" w:cstheme="majorHAnsi"/>
           <w:sz w:val="24"/>
           <w:szCs w:val="24"/>
         </w:rPr>
       </w:pPr>
       <w:r>
         <w:rPr>
-          <w:rFonts w:asciiTheme="majorHAnsi" w:eastAsia="Times New Roman" w:hAnsiTheme="majorHAnsi" w:cstheme="majorHAnsi"/>
+          <w:rFonts w:asciiTheme="majorHAnsi" w:hAnsiTheme="majorHAnsi" w:cstheme="majorHAnsi"/>
           <w:sz w:val="24"/>
           <w:szCs w:val="24"/>
         </w:rPr>
-        <w:t>NOT COMPLETE. IM BAD AT WRITING. IM NOT EVEN SURE IF THIS IS AN APPROPRIATE THINGY FOR THE WEBSITE</w:t>
+        <w:t>Im sorry im am really bad at writing.</w:t>
+      </w:r>
+    </w:p>
+    <w:p>
+      <w:pPr>
+        <w:pStyle w:val="ListParagraph"/>
+        <w:numPr>
+          <w:ilvl w:val="0"/>
+          <w:numId w:val="2"/>
+        </w:numPr>
+        <w:rPr>
+          <w:rFonts w:asciiTheme="majorHAnsi" w:hAnsiTheme="majorHAnsi" w:cstheme="majorHAnsi"/>
+          <w:sz w:val="24"/>
+          <w:szCs w:val="24"/>
+        </w:rPr>
+      </w:pPr>
+      <w:r>
+        <w:rPr>
+          <w:rFonts w:asciiTheme="majorHAnsi" w:hAnsiTheme="majorHAnsi" w:cstheme="majorHAnsi"/>
+          <w:sz w:val="24"/>
+          <w:szCs w:val="24"/>
+        </w:rPr>
+        <w:t>Tried to make the intro short and impactful pero muakng masyadong mahaba.</w:t>
+      </w:r>
+    </w:p>
+    <w:p>
+      <w:pPr>
+        <w:pStyle w:val="ListParagraph"/>
+        <w:numPr>
+          <w:ilvl w:val="0"/>
+          <w:numId w:val="2"/>
+        </w:numPr>
+        <w:rPr>
+          <w:rFonts w:asciiTheme="majorHAnsi" w:hAnsiTheme="majorHAnsi" w:cstheme="majorHAnsi"/>
+          <w:sz w:val="24"/>
+          <w:szCs w:val="24"/>
+        </w:rPr>
+      </w:pPr>
+      <w:r>
+        <w:rPr>
+          <w:rFonts w:asciiTheme="majorHAnsi" w:hAnsiTheme="majorHAnsi" w:cstheme="majorHAnsi"/>
+          <w:sz w:val="24"/>
+          <w:szCs w:val="24"/>
+        </w:rPr>
+        <w:t>Paayos nalang ng mga sinulat ko kasi I know na may mga parts na pangit xD huehue sarreh guys</w:t>
       </w:r>
       <w:bookmarkStart w:id="0" w:name="_GoBack"/>
       <w:bookmarkEnd w:id="0"/>
     </w:p>
     <w:p>
       <w:pPr>
-        <w:rPr>
-          <w:rFonts w:asciiTheme="majorHAnsi" w:eastAsia="Times New Roman" w:hAnsiTheme="majorHAnsi" w:cstheme="majorHAnsi"/>
-          <w:sz w:val="24"/>
-          <w:szCs w:val="24"/>
-        </w:rPr>
-      </w:pPr>
-    </w:p>
-    <w:p>
-      <w:pPr>
-        <w:rPr>
-          <w:rFonts w:asciiTheme="majorHAnsi" w:eastAsia="Times New Roman" w:hAnsiTheme="majorHAnsi" w:cstheme="majorHAnsi"/>
-          <w:sz w:val="24"/>
-          <w:szCs w:val="24"/>
-        </w:rPr>
-      </w:pPr>
-      <w:r>
-        <w:rPr>
-          <w:rFonts w:asciiTheme="majorHAnsi" w:eastAsia="Times New Roman" w:hAnsiTheme="majorHAnsi" w:cstheme="majorHAnsi"/>
-          <w:sz w:val="24"/>
-          <w:szCs w:val="24"/>
-        </w:rPr>
-        <w:t>The beautiful City of Baguio, also known as the Summer Capital of the Philippines, was just one of the 31 tiny settlements, or rancherias, established at around 1846   By the early 1900s, the cool climate of the highlands as well as its rich gold ore deposits quickly attracted the Americans.</w:t>
-      </w:r>
-    </w:p>
-    <w:p>
-      <w:pPr>
-        <w:rPr>
-          <w:rFonts w:asciiTheme="majorHAnsi" w:eastAsia="Times New Roman" w:hAnsiTheme="majorHAnsi" w:cstheme="majorHAnsi"/>
-          <w:sz w:val="24"/>
-          <w:szCs w:val="24"/>
-        </w:rPr>
-      </w:pPr>
-    </w:p>
-    <w:p>
-      <w:pPr>
-        <w:rPr>
-          <w:rFonts w:asciiTheme="majorHAnsi" w:eastAsia="Times New Roman" w:hAnsiTheme="majorHAnsi" w:cstheme="majorHAnsi"/>
-          <w:sz w:val="24"/>
-          <w:szCs w:val="24"/>
-        </w:rPr>
-      </w:pPr>
-      <w:r>
-        <w:rPr>
-          <w:rFonts w:asciiTheme="majorHAnsi" w:eastAsia="Times New Roman" w:hAnsiTheme="majorHAnsi" w:cstheme="majorHAnsi"/>
-          <w:sz w:val="24"/>
-          <w:szCs w:val="24"/>
-        </w:rPr>
-        <w:t>Baguio became a melting pot as migrants from Kalinga, Apayao, Mountain Province, Abra and Ifugao as well as from the lowlands were drawn by the rapid urbanization of the city.  It was this development coupled with Baguio City's natural, cultural, historical and scenic attractions that made Baguio a top travel destination for honeymooners, families on vacation, executives on business conventions and conferences and Philippine showbiz celebrities.</w:t>
-      </w:r>
-    </w:p>
-    <w:p>
-      <w:pPr>
-        <w:rPr>
-          <w:rFonts w:asciiTheme="majorHAnsi" w:eastAsia="Times New Roman" w:hAnsiTheme="majorHAnsi" w:cstheme="majorHAnsi"/>
-          <w:sz w:val="24"/>
-          <w:szCs w:val="24"/>
-        </w:rPr>
-      </w:pPr>
-    </w:p>
-    <w:p>
-      <w:pPr>
-        <w:rPr>
-          <w:rFonts w:asciiTheme="majorHAnsi" w:eastAsia="Times New Roman" w:hAnsiTheme="majorHAnsi" w:cstheme="majorHAnsi"/>
-          <w:sz w:val="24"/>
-          <w:szCs w:val="24"/>
-        </w:rPr>
-      </w:pPr>
-      <w:r>
-        <w:rPr>
-          <w:rFonts w:asciiTheme="majorHAnsi" w:eastAsia="Times New Roman" w:hAnsiTheme="majorHAnsi" w:cstheme="majorHAnsi"/>
-          <w:sz w:val="24"/>
-          <w:szCs w:val="24"/>
-        </w:rPr>
-        <w:t>So yung old baguio where in american colonial that time where baguio was clean and sophisticated thanks to the infrastractural legacy of american peopile</w:t>
-      </w:r>
-    </w:p>
-    <w:p>
-      <w:pPr>
-        <w:rPr>
-          <w:rFonts w:asciiTheme="majorHAnsi" w:eastAsia="Times New Roman" w:hAnsiTheme="majorHAnsi" w:cstheme="majorHAnsi"/>
-          <w:sz w:val="24"/>
-          <w:szCs w:val="24"/>
-        </w:rPr>
-      </w:pPr>
-    </w:p>
-    <w:p>
-      <w:pPr>
-        <w:rPr>
-          <w:rFonts w:asciiTheme="majorHAnsi" w:eastAsia="Times New Roman" w:hAnsiTheme="majorHAnsi" w:cstheme="majorHAnsi"/>
-          <w:sz w:val="24"/>
-          <w:szCs w:val="24"/>
-        </w:rPr>
-      </w:pPr>
-      <w:r>
-        <w:rPr>
-          <w:rFonts w:asciiTheme="majorHAnsi" w:eastAsia="Times New Roman" w:hAnsiTheme="majorHAnsi" w:cstheme="majorHAnsi"/>
-          <w:sz w:val="24"/>
-          <w:szCs w:val="24"/>
-        </w:rPr>
-        <w:t>Foggy hills, panoramic views and flowers</w:t>
-      </w:r>
-    </w:p>
-    <w:p>
-      <w:pPr>
-        <w:rPr>
-          <w:rFonts w:asciiTheme="majorHAnsi" w:eastAsia="Times New Roman" w:hAnsiTheme="majorHAnsi" w:cstheme="majorHAnsi"/>
-          <w:sz w:val="24"/>
-          <w:szCs w:val="24"/>
-        </w:rPr>
-      </w:pPr>
-    </w:p>
-    <w:p>
-      <w:pPr>
+        <w:ind w:firstLine="720"/>
         <w:rPr>
           <w:rFonts w:asciiTheme="majorHAnsi" w:hAnsiTheme="majorHAnsi" w:cstheme="majorHAnsi"/>
           <w:sz w:val="24"/>
           <w:szCs w:val="24"/>
         </w:rPr>
       </w:pPr>
-      <w:r>
+    </w:p>
+    <w:p>
+      <w:pPr>
+        <w:ind w:firstLine="720"/>
         <w:rPr>
-          <w:rFonts w:asciiTheme="majorHAnsi" w:eastAsia="Times New Roman" w:hAnsiTheme="majorHAnsi" w:cstheme="majorHAnsi"/>
+          <w:rFonts w:asciiTheme="majorHAnsi" w:hAnsiTheme="majorHAnsi" w:cstheme="majorHAnsi"/>
           <w:sz w:val="24"/>
           <w:szCs w:val="24"/>
         </w:rPr>
-        <w:t>Refreshing pine scented fresh air</w:t>
+      </w:pPr>
+      <w:r>
+        <w:rPr>
+          <w:rFonts w:asciiTheme="majorHAnsi" w:hAnsiTheme="majorHAnsi" w:cstheme="majorHAnsi"/>
+          <w:sz w:val="24"/>
+          <w:szCs w:val="24"/>
+        </w:rPr>
+        <w:t xml:space="preserve">Picture your favorite place in the world. A place you have maybe saw on a photograph or you’ve been to. A place where it made an impact on you because of the scenery. Picture the animals, the fresh air, and the greenery that is all around the place. Think of how beautiful that place is. Think of how many people depend on a place like this so that they can roam around, look for food, and survive. Now imaging this place surrounded in garbage. </w:t>
+      </w:r>
+      <w:r>
+        <w:rPr>
+          <w:rFonts w:asciiTheme="majorHAnsi" w:hAnsiTheme="majorHAnsi" w:cstheme="majorHAnsi"/>
+          <w:sz w:val="24"/>
+          <w:szCs w:val="24"/>
+        </w:rPr>
+        <w:t xml:space="preserve"> The scenery doesn’t look great now. The relaxing greenery that blanketed this place has turned to a gross, garbage looking color, the air that used to be fresh now wreaks of garbage, and the animals have been either killed, or moved away. You don’t want that happening, right? You don’t need to be a hardcore environmentalist to save our environment.  Even a simple human can help make the environment green. SURF OUR WEBSITE AND SAVE OUR ENVIRONMENT AND COUNTRY!</w:t>
       </w:r>
     </w:p>
     <w:sectPr>
@@ -280,8 +230,123 @@
       </w:rPr>
     </w:lvl>
   </w:abstractNum>
+  <w:abstractNum w:abstractNumId="1" w15:restartNumberingAfterBreak="0">
+    <w:nsid w:val="73862377"/>
+    <w:multiLevelType w:val="hybridMultilevel"/>
+    <w:tmpl w:val="52ACFC78"/>
+    <w:lvl w:ilvl="0" w:tplc="4438AAEA">
+      <w:numFmt w:val="bullet"/>
+      <w:lvlText w:val=""/>
+      <w:lvlJc w:val="left"/>
+      <w:pPr>
+        <w:ind w:left="1080" w:hanging="360"/>
+      </w:pPr>
+      <w:rPr>
+        <w:rFonts w:ascii="Wingdings" w:eastAsiaTheme="minorHAnsi" w:hAnsi="Wingdings" w:cstheme="majorHAnsi" w:hint="default"/>
+      </w:rPr>
+    </w:lvl>
+    <w:lvl w:ilvl="1" w:tplc="04090003" w:tentative="1">
+      <w:start w:val="1"/>
+      <w:numFmt w:val="bullet"/>
+      <w:lvlText w:val="o"/>
+      <w:lvlJc w:val="left"/>
+      <w:pPr>
+        <w:ind w:left="1800" w:hanging="360"/>
+      </w:pPr>
+      <w:rPr>
+        <w:rFonts w:ascii="Courier New" w:hAnsi="Courier New" w:cs="Courier New" w:hint="default"/>
+      </w:rPr>
+    </w:lvl>
+    <w:lvl w:ilvl="2" w:tplc="04090005" w:tentative="1">
+      <w:start w:val="1"/>
+      <w:numFmt w:val="bullet"/>
+      <w:lvlText w:val=""/>
+      <w:lvlJc w:val="left"/>
+      <w:pPr>
+        <w:ind w:left="2520" w:hanging="360"/>
+      </w:pPr>
+      <w:rPr>
+        <w:rFonts w:ascii="Wingdings" w:hAnsi="Wingdings" w:hint="default"/>
+      </w:rPr>
+    </w:lvl>
+    <w:lvl w:ilvl="3" w:tplc="04090001" w:tentative="1">
+      <w:start w:val="1"/>
+      <w:numFmt w:val="bullet"/>
+      <w:lvlText w:val=""/>
+      <w:lvlJc w:val="left"/>
+      <w:pPr>
+        <w:ind w:left="3240" w:hanging="360"/>
+      </w:pPr>
+      <w:rPr>
+        <w:rFonts w:ascii="Symbol" w:hAnsi="Symbol" w:hint="default"/>
+      </w:rPr>
+    </w:lvl>
+    <w:lvl w:ilvl="4" w:tplc="04090003" w:tentative="1">
+      <w:start w:val="1"/>
+      <w:numFmt w:val="bullet"/>
+      <w:lvlText w:val="o"/>
+      <w:lvlJc w:val="left"/>
+      <w:pPr>
+        <w:ind w:left="3960" w:hanging="360"/>
+      </w:pPr>
+      <w:rPr>
+        <w:rFonts w:ascii="Courier New" w:hAnsi="Courier New" w:cs="Courier New" w:hint="default"/>
+      </w:rPr>
+    </w:lvl>
+    <w:lvl w:ilvl="5" w:tplc="04090005" w:tentative="1">
+      <w:start w:val="1"/>
+      <w:numFmt w:val="bullet"/>
+      <w:lvlText w:val=""/>
+      <w:lvlJc w:val="left"/>
+      <w:pPr>
+        <w:ind w:left="4680" w:hanging="360"/>
+      </w:pPr>
+      <w:rPr>
+        <w:rFonts w:ascii="Wingdings" w:hAnsi="Wingdings" w:hint="default"/>
+      </w:rPr>
+    </w:lvl>
+    <w:lvl w:ilvl="6" w:tplc="04090001" w:tentative="1">
+      <w:start w:val="1"/>
+      <w:numFmt w:val="bullet"/>
+      <w:lvlText w:val=""/>
+      <w:lvlJc w:val="left"/>
+      <w:pPr>
+        <w:ind w:left="5400" w:hanging="360"/>
+      </w:pPr>
+      <w:rPr>
+        <w:rFonts w:ascii="Symbol" w:hAnsi="Symbol" w:hint="default"/>
+      </w:rPr>
+    </w:lvl>
+    <w:lvl w:ilvl="7" w:tplc="04090003" w:tentative="1">
+      <w:start w:val="1"/>
+      <w:numFmt w:val="bullet"/>
+      <w:lvlText w:val="o"/>
+      <w:lvlJc w:val="left"/>
+      <w:pPr>
+        <w:ind w:left="6120" w:hanging="360"/>
+      </w:pPr>
+      <w:rPr>
+        <w:rFonts w:ascii="Courier New" w:hAnsi="Courier New" w:cs="Courier New" w:hint="default"/>
+      </w:rPr>
+    </w:lvl>
+    <w:lvl w:ilvl="8" w:tplc="04090005" w:tentative="1">
+      <w:start w:val="1"/>
+      <w:numFmt w:val="bullet"/>
+      <w:lvlText w:val=""/>
+      <w:lvlJc w:val="left"/>
+      <w:pPr>
+        <w:ind w:left="6840" w:hanging="360"/>
+      </w:pPr>
+      <w:rPr>
+        <w:rFonts w:ascii="Wingdings" w:hAnsi="Wingdings" w:hint="default"/>
+      </w:rPr>
+    </w:lvl>
+  </w:abstractNum>
   <w:num w:numId="1">
     <w:abstractNumId w:val="0"/>
+  </w:num>
+  <w:num w:numId="2">
+    <w:abstractNumId w:val="1"/>
   </w:num>
 </w:numbering>
 </file>

</xml_diff>